<commit_message>
chapter 24 - combining SQL and Tableau
Signed-off-by: developersview <pcslg1998@gmail.com>
</commit_message>
<xml_diff>
--- a/tableau.docx
+++ b/tableau.docx
@@ -4,6 +4,7 @@
   <w:body>
     <w:p>
       <w:pPr>
+        <w:pStyle w:val="Heading1"/>
         <w:rPr>
           <w:rFonts w:ascii="Aptos" w:hAnsi="Aptos"/>
           <w:b/>
@@ -41,6 +42,7 @@
       <w:r>
         <w:rPr>
           <w:rFonts w:ascii="Aptos" w:hAnsi="Aptos"/>
+          <w:noProof/>
         </w:rPr>
         <w:drawing>
           <wp:inline distT="0" distB="0" distL="0" distR="0" wp14:anchorId="0D47E6CE" wp14:editId="0127411F">
@@ -88,9 +90,10 @@
       <w:r>
         <w:rPr>
           <w:rFonts w:ascii="Aptos" w:hAnsi="Aptos"/>
+          <w:noProof/>
         </w:rPr>
         <w:drawing>
-          <wp:inline distT="0" distB="0" distL="0" distR="0" wp14:anchorId="095604CB" wp14:editId="0332A4BA">
+          <wp:inline distT="0" distB="0" distL="0" distR="0" wp14:anchorId="095604CB" wp14:editId="17584987">
             <wp:extent cx="6645910" cy="2777490"/>
             <wp:effectExtent l="0" t="0" r="2540" b="3810"/>
             <wp:docPr id="1671667724" name="Picture 2"/>
@@ -253,13 +256,7 @@
     </w:p>
     <w:p>
       <w:pPr>
-        <w:rPr>
-          <w:rFonts w:ascii="Aptos" w:hAnsi="Aptos"/>
-        </w:rPr>
-      </w:pPr>
-    </w:p>
-    <w:p>
-      <w:pPr>
+        <w:pStyle w:val="Heading1"/>
         <w:rPr>
           <w:rFonts w:ascii="Aptos" w:hAnsi="Aptos"/>
           <w:b/>
@@ -273,7 +270,7 @@
           <w:bCs/>
         </w:rPr>
         <w:lastRenderedPageBreak/>
-        <w:t>Task 1 – Exercise 1</w:t>
+        <w:t>Task 1 – Exercise</w:t>
       </w:r>
     </w:p>
     <w:p>
@@ -326,6 +323,7 @@
       <w:r>
         <w:rPr>
           <w:rFonts w:ascii="Aptos" w:hAnsi="Aptos"/>
+          <w:noProof/>
         </w:rPr>
         <w:drawing>
           <wp:inline distT="0" distB="0" distL="0" distR="0" wp14:anchorId="5F61572B" wp14:editId="3459E483">
@@ -373,6 +371,7 @@
       <w:r>
         <w:rPr>
           <w:rFonts w:ascii="Aptos" w:hAnsi="Aptos"/>
+          <w:noProof/>
         </w:rPr>
         <w:drawing>
           <wp:inline distT="0" distB="0" distL="0" distR="0" wp14:anchorId="1FD7C5A3" wp14:editId="0E2D47AC">
@@ -466,7 +465,696 @@
         </w:rPr>
       </w:pPr>
     </w:p>
-    <w:p/>
+    <w:p>
+      <w:pPr>
+        <w:rPr>
+          <w:rFonts w:ascii="Aptos" w:hAnsi="Aptos"/>
+        </w:rPr>
+      </w:pPr>
+    </w:p>
+    <w:p>
+      <w:pPr>
+        <w:rPr>
+          <w:rFonts w:ascii="Aptos" w:hAnsi="Aptos"/>
+        </w:rPr>
+      </w:pPr>
+    </w:p>
+    <w:p>
+      <w:pPr>
+        <w:pStyle w:val="Heading1"/>
+        <w:rPr>
+          <w:rFonts w:ascii="Aptos" w:hAnsi="Aptos"/>
+          <w:b/>
+          <w:bCs/>
+        </w:rPr>
+      </w:pPr>
+      <w:r>
+        <w:rPr>
+          <w:rFonts w:ascii="Aptos" w:hAnsi="Aptos"/>
+          <w:b/>
+          <w:bCs/>
+        </w:rPr>
+        <w:lastRenderedPageBreak/>
+        <w:t>Task 2</w:t>
+      </w:r>
+    </w:p>
+    <w:p>
+      <w:pPr>
+        <w:rPr>
+          <w:rFonts w:ascii="Aptos" w:hAnsi="Aptos"/>
+        </w:rPr>
+      </w:pPr>
+      <w:r>
+        <w:rPr>
+          <w:rFonts w:ascii="Aptos" w:hAnsi="Aptos"/>
+        </w:rPr>
+        <w:t xml:space="preserve">Compare the number of male managers to the number of female managers </w:t>
+      </w:r>
+      <w:r>
+        <w:rPr>
+          <w:rFonts w:ascii="Aptos" w:hAnsi="Aptos"/>
+        </w:rPr>
+        <w:t xml:space="preserve"> </w:t>
+      </w:r>
+      <w:r>
+        <w:rPr>
+          <w:rFonts w:ascii="Aptos" w:hAnsi="Aptos"/>
+        </w:rPr>
+        <w:t>from different departments for each year, starting from 1990.</w:t>
+      </w:r>
+    </w:p>
+    <w:p>
+      <w:pPr>
+        <w:rPr>
+          <w:rFonts w:ascii="Aptos" w:hAnsi="Aptos"/>
+        </w:rPr>
+      </w:pPr>
+      <w:r>
+        <w:rPr>
+          <w:rFonts w:ascii="Aptos" w:hAnsi="Aptos"/>
+        </w:rPr>
+        <w:drawing>
+          <wp:inline distT="0" distB="0" distL="0" distR="0" wp14:anchorId="2394D532" wp14:editId="6A601413">
+            <wp:extent cx="4897882" cy="3255818"/>
+            <wp:effectExtent l="0" t="0" r="0" b="1905"/>
+            <wp:docPr id="230588420" name="Picture 1"/>
+            <wp:cNvGraphicFramePr>
+              <a:graphicFrameLocks xmlns:a="http://schemas.openxmlformats.org/drawingml/2006/main" noChangeAspect="1"/>
+            </wp:cNvGraphicFramePr>
+            <a:graphic xmlns:a="http://schemas.openxmlformats.org/drawingml/2006/main">
+              <a:graphicData uri="http://schemas.openxmlformats.org/drawingml/2006/picture">
+                <pic:pic xmlns:pic="http://schemas.openxmlformats.org/drawingml/2006/picture">
+                  <pic:nvPicPr>
+                    <pic:cNvPr id="230588420" name=""/>
+                    <pic:cNvPicPr/>
+                  </pic:nvPicPr>
+                  <pic:blipFill>
+                    <a:blip r:embed="rId10"/>
+                    <a:stretch>
+                      <a:fillRect/>
+                    </a:stretch>
+                  </pic:blipFill>
+                  <pic:spPr>
+                    <a:xfrm>
+                      <a:off x="0" y="0"/>
+                      <a:ext cx="4900704" cy="3257694"/>
+                    </a:xfrm>
+                    <a:prstGeom prst="rect">
+                      <a:avLst/>
+                    </a:prstGeom>
+                  </pic:spPr>
+                </pic:pic>
+              </a:graphicData>
+            </a:graphic>
+          </wp:inline>
+        </w:drawing>
+      </w:r>
+    </w:p>
+    <w:p>
+      <w:pPr>
+        <w:rPr>
+          <w:rFonts w:ascii="Aptos" w:hAnsi="Aptos"/>
+        </w:rPr>
+      </w:pPr>
+      <w:r>
+        <w:rPr>
+          <w:noProof/>
+        </w:rPr>
+        <w:drawing>
+          <wp:inline distT="0" distB="0" distL="0" distR="0" wp14:anchorId="313BC07B" wp14:editId="3E066B89">
+            <wp:extent cx="6645910" cy="2915920"/>
+            <wp:effectExtent l="0" t="0" r="2540" b="0"/>
+            <wp:docPr id="1585128134" name="Picture 1"/>
+            <wp:cNvGraphicFramePr>
+              <a:graphicFrameLocks xmlns:a="http://schemas.openxmlformats.org/drawingml/2006/main" noChangeAspect="1"/>
+            </wp:cNvGraphicFramePr>
+            <a:graphic xmlns:a="http://schemas.openxmlformats.org/drawingml/2006/main">
+              <a:graphicData uri="http://schemas.openxmlformats.org/drawingml/2006/picture">
+                <pic:pic xmlns:pic="http://schemas.openxmlformats.org/drawingml/2006/picture">
+                  <pic:nvPicPr>
+                    <pic:cNvPr id="0" name="Picture 1"/>
+                    <pic:cNvPicPr>
+                      <a:picLocks noChangeAspect="1" noChangeArrowheads="1"/>
+                    </pic:cNvPicPr>
+                  </pic:nvPicPr>
+                  <pic:blipFill>
+                    <a:blip r:embed="rId11" cstate="print">
+                      <a:extLst>
+                        <a:ext uri="{28A0092B-C50C-407E-A947-70E740481C1C}">
+                          <a14:useLocalDpi xmlns:a14="http://schemas.microsoft.com/office/drawing/2010/main" val="0"/>
+                        </a:ext>
+                      </a:extLst>
+                    </a:blip>
+                    <a:srcRect/>
+                    <a:stretch>
+                      <a:fillRect/>
+                    </a:stretch>
+                  </pic:blipFill>
+                  <pic:spPr bwMode="auto">
+                    <a:xfrm>
+                      <a:off x="0" y="0"/>
+                      <a:ext cx="6645910" cy="2915920"/>
+                    </a:xfrm>
+                    <a:prstGeom prst="rect">
+                      <a:avLst/>
+                    </a:prstGeom>
+                    <a:noFill/>
+                    <a:ln>
+                      <a:noFill/>
+                    </a:ln>
+                  </pic:spPr>
+                </pic:pic>
+              </a:graphicData>
+            </a:graphic>
+          </wp:inline>
+        </w:drawing>
+      </w:r>
+    </w:p>
+    <w:p>
+      <w:pPr>
+        <w:rPr>
+          <w:rFonts w:ascii="Aptos" w:hAnsi="Aptos"/>
+        </w:rPr>
+      </w:pPr>
+      <w:r>
+        <w:rPr>
+          <w:rFonts w:ascii="Aptos" w:hAnsi="Aptos"/>
+        </w:rPr>
+        <w:t xml:space="preserve">Link: </w:t>
+      </w:r>
+      <w:hyperlink r:id="rId12" w:history="1">
+        <w:r>
+          <w:rPr>
+            <w:rStyle w:val="Hyperlink"/>
+            <w:rFonts w:ascii="Aptos" w:hAnsi="Aptos"/>
+          </w:rPr>
+          <w:t>https://public.tableau.com/app/profile/pranoy.chakraborty/viz/task2_17359290579960/Sheet1?publish=yes</w:t>
+        </w:r>
+      </w:hyperlink>
+      <w:r>
+        <w:rPr>
+          <w:rFonts w:ascii="Aptos" w:hAnsi="Aptos"/>
+        </w:rPr>
+        <w:t xml:space="preserve"> </w:t>
+      </w:r>
+    </w:p>
+    <w:p>
+      <w:pPr>
+        <w:rPr>
+          <w:rFonts w:ascii="Aptos" w:hAnsi="Aptos"/>
+        </w:rPr>
+      </w:pPr>
+    </w:p>
+    <w:p>
+      <w:pPr>
+        <w:rPr>
+          <w:rFonts w:ascii="Aptos" w:hAnsi="Aptos"/>
+        </w:rPr>
+      </w:pPr>
+    </w:p>
+    <w:p>
+      <w:pPr>
+        <w:rPr>
+          <w:rFonts w:ascii="Aptos" w:hAnsi="Aptos"/>
+        </w:rPr>
+      </w:pPr>
+    </w:p>
+    <w:p>
+      <w:pPr>
+        <w:rPr>
+          <w:rFonts w:ascii="Aptos" w:hAnsi="Aptos"/>
+        </w:rPr>
+      </w:pPr>
+    </w:p>
+    <w:p>
+      <w:pPr>
+        <w:rPr>
+          <w:rFonts w:ascii="Aptos" w:hAnsi="Aptos"/>
+        </w:rPr>
+      </w:pPr>
+    </w:p>
+    <w:p>
+      <w:pPr>
+        <w:rPr>
+          <w:rFonts w:ascii="Aptos" w:hAnsi="Aptos"/>
+        </w:rPr>
+      </w:pPr>
+    </w:p>
+    <w:p>
+      <w:pPr>
+        <w:rPr>
+          <w:rFonts w:ascii="Aptos" w:hAnsi="Aptos"/>
+        </w:rPr>
+      </w:pPr>
+    </w:p>
+    <w:p>
+      <w:pPr>
+        <w:pStyle w:val="Heading1"/>
+        <w:rPr>
+          <w:b/>
+          <w:bCs/>
+        </w:rPr>
+      </w:pPr>
+      <w:r>
+        <w:rPr>
+          <w:b/>
+          <w:bCs/>
+        </w:rPr>
+        <w:lastRenderedPageBreak/>
+        <w:t>Task 2 – Exercise</w:t>
+      </w:r>
+    </w:p>
+    <w:p>
+      <w:pPr>
+        <w:spacing w:after="0"/>
+        <w:jc w:val="both"/>
+        <w:rPr>
+          <w:rFonts w:ascii="Aptos" w:hAnsi="Aptos"/>
+        </w:rPr>
+      </w:pPr>
+      <w:r>
+        <w:rPr>
+          <w:rFonts w:ascii="Aptos" w:hAnsi="Aptos"/>
+        </w:rPr>
+        <w:t xml:space="preserve">Use a subquery that cross-joins the employees table (with an alias e) </w:t>
+      </w:r>
+      <w:r>
+        <w:rPr>
+          <w:rFonts w:ascii="Aptos" w:hAnsi="Aptos"/>
+        </w:rPr>
+        <w:t xml:space="preserve"> </w:t>
+      </w:r>
+      <w:r>
+        <w:rPr>
+          <w:rFonts w:ascii="Aptos" w:hAnsi="Aptos"/>
+        </w:rPr>
+        <w:t xml:space="preserve">with the </w:t>
+      </w:r>
+      <w:proofErr w:type="spellStart"/>
+      <w:r>
+        <w:rPr>
+          <w:rFonts w:ascii="Aptos" w:hAnsi="Aptos"/>
+        </w:rPr>
+        <w:t>dept_manager</w:t>
+      </w:r>
+      <w:proofErr w:type="spellEnd"/>
+      <w:r>
+        <w:rPr>
+          <w:rFonts w:ascii="Aptos" w:hAnsi="Aptos"/>
+        </w:rPr>
+        <w:t xml:space="preserve">, departments, and employees tables (with aliases dm, d, and </w:t>
+      </w:r>
+      <w:proofErr w:type="spellStart"/>
+      <w:r>
+        <w:rPr>
+          <w:rFonts w:ascii="Aptos" w:hAnsi="Aptos"/>
+        </w:rPr>
+        <w:t>ee</w:t>
+      </w:r>
+      <w:proofErr w:type="spellEnd"/>
+      <w:r>
+        <w:rPr>
+          <w:rFonts w:ascii="Aptos" w:hAnsi="Aptos"/>
+        </w:rPr>
+        <w:t xml:space="preserve">, respectively). </w:t>
+      </w:r>
+    </w:p>
+    <w:p>
+      <w:pPr>
+        <w:spacing w:after="0"/>
+        <w:jc w:val="both"/>
+        <w:rPr>
+          <w:rFonts w:ascii="Aptos" w:hAnsi="Aptos"/>
+        </w:rPr>
+      </w:pPr>
+      <w:r>
+        <w:rPr>
+          <w:rFonts w:ascii="Aptos" w:hAnsi="Aptos"/>
+        </w:rPr>
+        <w:t xml:space="preserve">This subquery should be part of an outer query that retrieves data from the following five subquery columns: </w:t>
+      </w:r>
+    </w:p>
+    <w:p>
+      <w:pPr>
+        <w:spacing w:after="0"/>
+        <w:jc w:val="both"/>
+        <w:rPr>
+          <w:rFonts w:ascii="Aptos" w:hAnsi="Aptos"/>
+        </w:rPr>
+      </w:pPr>
+      <w:r>
+        <w:rPr>
+          <w:rFonts w:ascii="Aptos" w:hAnsi="Aptos"/>
+        </w:rPr>
+        <w:t>department name (</w:t>
+      </w:r>
+      <w:proofErr w:type="spellStart"/>
+      <w:r>
+        <w:rPr>
+          <w:rFonts w:ascii="Aptos" w:hAnsi="Aptos"/>
+        </w:rPr>
+        <w:t>dept_name</w:t>
+      </w:r>
+      <w:proofErr w:type="spellEnd"/>
+      <w:r>
+        <w:rPr>
+          <w:rFonts w:ascii="Aptos" w:hAnsi="Aptos"/>
+        </w:rPr>
+        <w:t>)</w:t>
+      </w:r>
+    </w:p>
+    <w:p>
+      <w:pPr>
+        <w:spacing w:after="0"/>
+        <w:jc w:val="both"/>
+        <w:rPr>
+          <w:rFonts w:ascii="Aptos" w:hAnsi="Aptos"/>
+        </w:rPr>
+      </w:pPr>
+      <w:r>
+        <w:rPr>
+          <w:rFonts w:ascii="Aptos" w:hAnsi="Aptos"/>
+        </w:rPr>
+        <w:t>gender (gender)</w:t>
+      </w:r>
+    </w:p>
+    <w:p>
+      <w:pPr>
+        <w:spacing w:after="0"/>
+        <w:jc w:val="both"/>
+        <w:rPr>
+          <w:rFonts w:ascii="Aptos" w:hAnsi="Aptos"/>
+        </w:rPr>
+      </w:pPr>
+      <w:r>
+        <w:rPr>
+          <w:rFonts w:ascii="Aptos" w:hAnsi="Aptos"/>
+        </w:rPr>
+        <w:t>employee number (</w:t>
+      </w:r>
+      <w:proofErr w:type="spellStart"/>
+      <w:r>
+        <w:rPr>
+          <w:rFonts w:ascii="Aptos" w:hAnsi="Aptos"/>
+        </w:rPr>
+        <w:t>emp_no</w:t>
+      </w:r>
+      <w:proofErr w:type="spellEnd"/>
+      <w:r>
+        <w:rPr>
+          <w:rFonts w:ascii="Aptos" w:hAnsi="Aptos"/>
+        </w:rPr>
+        <w:t>)</w:t>
+      </w:r>
+    </w:p>
+    <w:p>
+      <w:pPr>
+        <w:spacing w:after="0"/>
+        <w:jc w:val="both"/>
+        <w:rPr>
+          <w:rFonts w:ascii="Aptos" w:hAnsi="Aptos"/>
+        </w:rPr>
+      </w:pPr>
+      <w:r>
+        <w:rPr>
+          <w:rFonts w:ascii="Aptos" w:hAnsi="Aptos"/>
+        </w:rPr>
+        <w:t>start date (</w:t>
+      </w:r>
+      <w:proofErr w:type="spellStart"/>
+      <w:r>
+        <w:rPr>
+          <w:rFonts w:ascii="Aptos" w:hAnsi="Aptos"/>
+        </w:rPr>
+        <w:t>from_date</w:t>
+      </w:r>
+      <w:proofErr w:type="spellEnd"/>
+      <w:r>
+        <w:rPr>
+          <w:rFonts w:ascii="Aptos" w:hAnsi="Aptos"/>
+        </w:rPr>
+        <w:t>)</w:t>
+      </w:r>
+    </w:p>
+    <w:p>
+      <w:pPr>
+        <w:spacing w:after="0"/>
+        <w:jc w:val="both"/>
+        <w:rPr>
+          <w:rFonts w:ascii="Aptos" w:hAnsi="Aptos"/>
+        </w:rPr>
+      </w:pPr>
+      <w:r>
+        <w:rPr>
+          <w:rFonts w:ascii="Aptos" w:hAnsi="Aptos"/>
+        </w:rPr>
+        <w:t>and end date (</w:t>
+      </w:r>
+      <w:proofErr w:type="spellStart"/>
+      <w:r>
+        <w:rPr>
+          <w:rFonts w:ascii="Aptos" w:hAnsi="Aptos"/>
+        </w:rPr>
+        <w:t>to_date</w:t>
+      </w:r>
+      <w:proofErr w:type="spellEnd"/>
+      <w:r>
+        <w:rPr>
+          <w:rFonts w:ascii="Aptos" w:hAnsi="Aptos"/>
+        </w:rPr>
+        <w:t>).</w:t>
+      </w:r>
+    </w:p>
+    <w:p>
+      <w:pPr>
+        <w:spacing w:after="0"/>
+        <w:jc w:val="both"/>
+        <w:rPr>
+          <w:rFonts w:ascii="Aptos" w:hAnsi="Aptos"/>
+        </w:rPr>
+      </w:pPr>
+      <w:r>
+        <w:rPr>
+          <w:rFonts w:ascii="Aptos" w:hAnsi="Aptos"/>
+        </w:rPr>
+        <w:t xml:space="preserve">Additionally, the outer query should include a sixth column named </w:t>
+      </w:r>
+      <w:proofErr w:type="spellStart"/>
+      <w:r>
+        <w:rPr>
+          <w:rFonts w:ascii="Aptos" w:hAnsi="Aptos"/>
+        </w:rPr>
+        <w:t>currently_active</w:t>
+      </w:r>
+      <w:proofErr w:type="spellEnd"/>
+      <w:r>
+        <w:rPr>
+          <w:rFonts w:ascii="Aptos" w:hAnsi="Aptos"/>
+        </w:rPr>
+        <w:t xml:space="preserve"> which displays </w:t>
+      </w:r>
+      <w:r>
+        <w:rPr>
+          <w:rFonts w:ascii="Aptos" w:hAnsi="Aptos"/>
+        </w:rPr>
+        <w:t xml:space="preserve"> </w:t>
+      </w:r>
+      <w:r>
+        <w:rPr>
+          <w:rFonts w:ascii="Aptos" w:hAnsi="Aptos"/>
+        </w:rPr>
+        <w:t xml:space="preserve">the value of 1 if the employee is currently working in the company, and 0 if they are not. </w:t>
+      </w:r>
+      <w:r>
+        <w:rPr>
+          <w:rFonts w:ascii="Aptos" w:hAnsi="Aptos"/>
+        </w:rPr>
+        <w:t xml:space="preserve"> </w:t>
+      </w:r>
+      <w:r>
+        <w:rPr>
+          <w:rFonts w:ascii="Aptos" w:hAnsi="Aptos"/>
+        </w:rPr>
+        <w:t>For this task, assume 'currently active' means an employee whose contract end date is in 2024 or later.</w:t>
+      </w:r>
+    </w:p>
+    <w:p>
+      <w:pPr>
+        <w:spacing w:after="0"/>
+        <w:jc w:val="both"/>
+        <w:rPr>
+          <w:rFonts w:ascii="Aptos" w:hAnsi="Aptos"/>
+        </w:rPr>
+      </w:pPr>
+      <w:r>
+        <w:rPr>
+          <w:rFonts w:ascii="Aptos" w:hAnsi="Aptos"/>
+        </w:rPr>
+        <w:t>Sort the results by employee number in descending order.</w:t>
+      </w:r>
+    </w:p>
+    <w:p>
+      <w:pPr>
+        <w:spacing w:after="0"/>
+        <w:jc w:val="both"/>
+        <w:rPr>
+          <w:rFonts w:ascii="Aptos" w:hAnsi="Aptos"/>
+        </w:rPr>
+      </w:pPr>
+      <w:r>
+        <w:rPr>
+          <w:rFonts w:ascii="Aptos" w:hAnsi="Aptos"/>
+        </w:rPr>
+        <w:drawing>
+          <wp:inline distT="0" distB="0" distL="0" distR="0" wp14:anchorId="3DCF791C" wp14:editId="05DECDE5">
+            <wp:extent cx="4511199" cy="3248891"/>
+            <wp:effectExtent l="0" t="0" r="3810" b="8890"/>
+            <wp:docPr id="1927793261" name="Picture 1"/>
+            <wp:cNvGraphicFramePr>
+              <a:graphicFrameLocks xmlns:a="http://schemas.openxmlformats.org/drawingml/2006/main" noChangeAspect="1"/>
+            </wp:cNvGraphicFramePr>
+            <a:graphic xmlns:a="http://schemas.openxmlformats.org/drawingml/2006/main">
+              <a:graphicData uri="http://schemas.openxmlformats.org/drawingml/2006/picture">
+                <pic:pic xmlns:pic="http://schemas.openxmlformats.org/drawingml/2006/picture">
+                  <pic:nvPicPr>
+                    <pic:cNvPr id="1927793261" name=""/>
+                    <pic:cNvPicPr/>
+                  </pic:nvPicPr>
+                  <pic:blipFill>
+                    <a:blip r:embed="rId13"/>
+                    <a:stretch>
+                      <a:fillRect/>
+                    </a:stretch>
+                  </pic:blipFill>
+                  <pic:spPr>
+                    <a:xfrm>
+                      <a:off x="0" y="0"/>
+                      <a:ext cx="4517285" cy="3253274"/>
+                    </a:xfrm>
+                    <a:prstGeom prst="rect">
+                      <a:avLst/>
+                    </a:prstGeom>
+                  </pic:spPr>
+                </pic:pic>
+              </a:graphicData>
+            </a:graphic>
+          </wp:inline>
+        </w:drawing>
+      </w:r>
+    </w:p>
+    <w:p>
+      <w:pPr>
+        <w:spacing w:after="0"/>
+        <w:jc w:val="both"/>
+        <w:rPr>
+          <w:rFonts w:ascii="Aptos" w:hAnsi="Aptos"/>
+        </w:rPr>
+      </w:pPr>
+      <w:r>
+        <w:rPr>
+          <w:noProof/>
+        </w:rPr>
+        <w:drawing>
+          <wp:inline distT="0" distB="0" distL="0" distR="0" wp14:anchorId="1B3E4E62" wp14:editId="6CD7DED7">
+            <wp:extent cx="6645910" cy="3012440"/>
+            <wp:effectExtent l="0" t="0" r="2540" b="0"/>
+            <wp:docPr id="1336494431" name="Picture 2"/>
+            <wp:cNvGraphicFramePr>
+              <a:graphicFrameLocks xmlns:a="http://schemas.openxmlformats.org/drawingml/2006/main" noChangeAspect="1"/>
+            </wp:cNvGraphicFramePr>
+            <a:graphic xmlns:a="http://schemas.openxmlformats.org/drawingml/2006/main">
+              <a:graphicData uri="http://schemas.openxmlformats.org/drawingml/2006/picture">
+                <pic:pic xmlns:pic="http://schemas.openxmlformats.org/drawingml/2006/picture">
+                  <pic:nvPicPr>
+                    <pic:cNvPr id="0" name="Picture 3"/>
+                    <pic:cNvPicPr>
+                      <a:picLocks noChangeAspect="1" noChangeArrowheads="1"/>
+                    </pic:cNvPicPr>
+                  </pic:nvPicPr>
+                  <pic:blipFill>
+                    <a:blip r:embed="rId14" cstate="print">
+                      <a:extLst>
+                        <a:ext uri="{28A0092B-C50C-407E-A947-70E740481C1C}">
+                          <a14:useLocalDpi xmlns:a14="http://schemas.microsoft.com/office/drawing/2010/main" val="0"/>
+                        </a:ext>
+                      </a:extLst>
+                    </a:blip>
+                    <a:srcRect/>
+                    <a:stretch>
+                      <a:fillRect/>
+                    </a:stretch>
+                  </pic:blipFill>
+                  <pic:spPr bwMode="auto">
+                    <a:xfrm>
+                      <a:off x="0" y="0"/>
+                      <a:ext cx="6645910" cy="3012440"/>
+                    </a:xfrm>
+                    <a:prstGeom prst="rect">
+                      <a:avLst/>
+                    </a:prstGeom>
+                    <a:noFill/>
+                    <a:ln>
+                      <a:noFill/>
+                    </a:ln>
+                  </pic:spPr>
+                </pic:pic>
+              </a:graphicData>
+            </a:graphic>
+          </wp:inline>
+        </w:drawing>
+      </w:r>
+    </w:p>
+    <w:p>
+      <w:pPr>
+        <w:spacing w:after="0"/>
+        <w:jc w:val="both"/>
+        <w:rPr>
+          <w:rFonts w:ascii="Aptos" w:hAnsi="Aptos"/>
+        </w:rPr>
+      </w:pPr>
+      <w:r>
+        <w:rPr>
+          <w:rFonts w:ascii="Aptos" w:hAnsi="Aptos"/>
+        </w:rPr>
+        <w:t xml:space="preserve">Link: </w:t>
+      </w:r>
+      <w:hyperlink r:id="rId15" w:history="1">
+        <w:r>
+          <w:rPr>
+            <w:rStyle w:val="Hyperlink"/>
+            <w:rFonts w:ascii="Aptos" w:hAnsi="Aptos"/>
+          </w:rPr>
+          <w:t>https://public.tableau.com/app/profile/pranoy.chakraborty/viz/task2_17359290579960/Sheet2?publish=yes</w:t>
+        </w:r>
+      </w:hyperlink>
+      <w:r>
+        <w:rPr>
+          <w:rFonts w:ascii="Aptos" w:hAnsi="Aptos"/>
+        </w:rPr>
+        <w:t xml:space="preserve"> </w:t>
+      </w:r>
+    </w:p>
+    <w:p>
+      <w:pPr>
+        <w:rPr>
+          <w:rFonts w:ascii="Aptos" w:hAnsi="Aptos"/>
+        </w:rPr>
+      </w:pPr>
+    </w:p>
+    <w:p>
+      <w:pPr>
+        <w:rPr>
+          <w:rFonts w:ascii="Aptos" w:hAnsi="Aptos"/>
+        </w:rPr>
+      </w:pPr>
+    </w:p>
+    <w:p>
+      <w:pPr>
+        <w:rPr>
+          <w:rFonts w:ascii="Aptos" w:hAnsi="Aptos"/>
+        </w:rPr>
+      </w:pPr>
+    </w:p>
     <w:sectPr>
       <w:pgSz w:w="11906" w:h="16838"/>
       <w:pgMar w:top="720" w:right="720" w:bottom="720" w:left="720" w:header="708" w:footer="708" w:gutter="0"/>
@@ -878,9 +1566,31 @@
     <w:name w:val="Normal"/>
     <w:qFormat/>
   </w:style>
+  <w:style w:type="paragraph" w:styleId="Heading1">
+    <w:name w:val="heading 1"/>
+    <w:basedOn w:val="Normal"/>
+    <w:next w:val="Normal"/>
+    <w:link w:val="Heading1Char"/>
+    <w:uiPriority w:val="9"/>
+    <w:qFormat/>
+    <w:rsid w:val="004800F0"/>
+    <w:pPr>
+      <w:keepNext/>
+      <w:keepLines/>
+      <w:spacing w:before="240" w:after="0"/>
+      <w:outlineLvl w:val="0"/>
+    </w:pPr>
+    <w:rPr>
+      <w:rFonts w:asciiTheme="majorHAnsi" w:eastAsiaTheme="majorEastAsia" w:hAnsiTheme="majorHAnsi" w:cstheme="majorBidi"/>
+      <w:color w:val="2F5496" w:themeColor="accent1" w:themeShade="BF"/>
+      <w:sz w:val="32"/>
+      <w:szCs w:val="32"/>
+    </w:rPr>
+  </w:style>
   <w:style w:type="character" w:default="1" w:styleId="DefaultParagraphFont">
     <w:name w:val="Default Paragraph Font"/>
     <w:uiPriority w:val="1"/>
+    <w:semiHidden/>
     <w:unhideWhenUsed/>
   </w:style>
   <w:style w:type="table" w:default="1" w:styleId="TableNormal">
@@ -925,6 +1635,19 @@
     <w:rPr>
       <w:color w:val="605E5C"/>
       <w:shd w:val="clear" w:color="auto" w:fill="E1DFDD"/>
+    </w:rPr>
+  </w:style>
+  <w:style w:type="character" w:customStyle="1" w:styleId="Heading1Char">
+    <w:name w:val="Heading 1 Char"/>
+    <w:basedOn w:val="DefaultParagraphFont"/>
+    <w:link w:val="Heading1"/>
+    <w:uiPriority w:val="9"/>
+    <w:rsid w:val="004800F0"/>
+    <w:rPr>
+      <w:rFonts w:asciiTheme="majorHAnsi" w:eastAsiaTheme="majorEastAsia" w:hAnsiTheme="majorHAnsi" w:cstheme="majorBidi"/>
+      <w:color w:val="2F5496" w:themeColor="accent1" w:themeShade="BF"/>
+      <w:sz w:val="32"/>
+      <w:szCs w:val="32"/>
     </w:rPr>
   </w:style>
 </w:styles>

</xml_diff>

<commit_message>
chapter 26 - combining SQL and Tableau
Signed-off-by: developersview <pcslg1998@gmail.com>
</commit_message>
<xml_diff>
--- a/tableau.docx
+++ b/tableau.docx
@@ -93,7 +93,7 @@
           <w:noProof/>
         </w:rPr>
         <w:drawing>
-          <wp:inline distT="0" distB="0" distL="0" distR="0" wp14:anchorId="095604CB" wp14:editId="17584987">
+          <wp:inline distT="0" distB="0" distL="0" distR="0" wp14:anchorId="095604CB" wp14:editId="043B95F0">
             <wp:extent cx="6645910" cy="2777490"/>
             <wp:effectExtent l="0" t="0" r="2540" b="3810"/>
             <wp:docPr id="1671667724" name="Picture 2"/>
@@ -508,30 +508,33 @@
         <w:rPr>
           <w:rFonts w:ascii="Aptos" w:hAnsi="Aptos"/>
         </w:rPr>
-        <w:t xml:space="preserve">Compare the number of male managers to the number of female managers </w:t>
-      </w:r>
-      <w:r>
-        <w:rPr>
-          <w:rFonts w:ascii="Aptos" w:hAnsi="Aptos"/>
-        </w:rPr>
-        <w:t xml:space="preserve"> </w:t>
-      </w:r>
-      <w:r>
-        <w:rPr>
-          <w:rFonts w:ascii="Aptos" w:hAnsi="Aptos"/>
-        </w:rPr>
-        <w:t>from different departments for each year, starting from 1990.</w:t>
-      </w:r>
-    </w:p>
-    <w:p>
-      <w:pPr>
-        <w:rPr>
-          <w:rFonts w:ascii="Aptos" w:hAnsi="Aptos"/>
-        </w:rPr>
-      </w:pPr>
-      <w:r>
-        <w:rPr>
-          <w:rFonts w:ascii="Aptos" w:hAnsi="Aptos"/>
+        <w:t xml:space="preserve">Compare the number of male managers to the number of female </w:t>
+      </w:r>
+      <w:proofErr w:type="gramStart"/>
+      <w:r>
+        <w:rPr>
+          <w:rFonts w:ascii="Aptos" w:hAnsi="Aptos"/>
+        </w:rPr>
+        <w:t>managers  from</w:t>
+      </w:r>
+      <w:proofErr w:type="gramEnd"/>
+      <w:r>
+        <w:rPr>
+          <w:rFonts w:ascii="Aptos" w:hAnsi="Aptos"/>
+        </w:rPr>
+        <w:t xml:space="preserve"> different departments for each year, starting from 1990.</w:t>
+      </w:r>
+    </w:p>
+    <w:p>
+      <w:pPr>
+        <w:rPr>
+          <w:rFonts w:ascii="Aptos" w:hAnsi="Aptos"/>
+        </w:rPr>
+      </w:pPr>
+      <w:r>
+        <w:rPr>
+          <w:rFonts w:ascii="Aptos" w:hAnsi="Aptos"/>
+          <w:noProof/>
         </w:rPr>
         <w:drawing>
           <wp:inline distT="0" distB="0" distL="0" distR="0" wp14:anchorId="2394D532" wp14:editId="6A601413">
@@ -578,10 +581,11 @@
       </w:pPr>
       <w:r>
         <w:rPr>
+          <w:rFonts w:ascii="Aptos" w:hAnsi="Aptos"/>
           <w:noProof/>
         </w:rPr>
         <w:drawing>
-          <wp:inline distT="0" distB="0" distL="0" distR="0" wp14:anchorId="313BC07B" wp14:editId="3E066B89">
+          <wp:inline distT="0" distB="0" distL="0" distR="0" wp14:anchorId="313BC07B" wp14:editId="3766F7C2">
             <wp:extent cx="6645910" cy="2915920"/>
             <wp:effectExtent l="0" t="0" r="2540" b="0"/>
             <wp:docPr id="1585128134" name="Picture 1"/>
@@ -642,13 +646,33 @@
         </w:rPr>
         <w:t xml:space="preserve">Link: </w:t>
       </w:r>
+      <w:r>
+        <w:rPr>
+          <w:rFonts w:ascii="Aptos" w:hAnsi="Aptos"/>
+        </w:rPr>
+        <w:t xml:space="preserve"> </w:t>
+      </w:r>
       <w:hyperlink r:id="rId12" w:history="1">
         <w:r>
           <w:rPr>
             <w:rStyle w:val="Hyperlink"/>
             <w:rFonts w:ascii="Aptos" w:hAnsi="Aptos"/>
           </w:rPr>
-          <w:t>https://public.tableau.com/app/profile/pranoy.chakraborty/viz/task2_17359290579960/Sheet1?publish=yes</w:t>
+          <w:t>https://public.tableau.com/views/task2_1735929057</w:t>
+        </w:r>
+        <w:r>
+          <w:rPr>
+            <w:rStyle w:val="Hyperlink"/>
+            <w:rFonts w:ascii="Aptos" w:hAnsi="Aptos"/>
+          </w:rPr>
+          <w:t>9</w:t>
+        </w:r>
+        <w:r>
+          <w:rPr>
+            <w:rStyle w:val="Hyperlink"/>
+            <w:rFonts w:ascii="Aptos" w:hAnsi="Aptos"/>
+          </w:rPr>
+          <w:t>960/Sheet1?:language=en-US&amp;publish=yes&amp;:sid=&amp;:redirect=auth&amp;:display_count=n&amp;:origin=viz_share_link</w:t>
         </w:r>
       </w:hyperlink>
       <w:r>
@@ -711,12 +735,14 @@
       <w:pPr>
         <w:pStyle w:val="Heading1"/>
         <w:rPr>
+          <w:rFonts w:ascii="Aptos" w:hAnsi="Aptos"/>
           <w:b/>
           <w:bCs/>
         </w:rPr>
       </w:pPr>
       <w:r>
         <w:rPr>
+          <w:rFonts w:ascii="Aptos" w:hAnsi="Aptos"/>
           <w:b/>
           <w:bCs/>
         </w:rPr>
@@ -736,19 +762,21 @@
         <w:rPr>
           <w:rFonts w:ascii="Aptos" w:hAnsi="Aptos"/>
         </w:rPr>
-        <w:t xml:space="preserve">Use a subquery that cross-joins the employees table (with an alias e) </w:t>
-      </w:r>
-      <w:r>
-        <w:rPr>
-          <w:rFonts w:ascii="Aptos" w:hAnsi="Aptos"/>
-        </w:rPr>
-        <w:t xml:space="preserve"> </w:t>
-      </w:r>
-      <w:r>
-        <w:rPr>
-          <w:rFonts w:ascii="Aptos" w:hAnsi="Aptos"/>
-        </w:rPr>
-        <w:t xml:space="preserve">with the </w:t>
+        <w:t xml:space="preserve">Use a subquery that cross-joins the employees table (with an alias </w:t>
+      </w:r>
+      <w:proofErr w:type="gramStart"/>
+      <w:r>
+        <w:rPr>
+          <w:rFonts w:ascii="Aptos" w:hAnsi="Aptos"/>
+        </w:rPr>
+        <w:t>e)  with</w:t>
+      </w:r>
+      <w:proofErr w:type="gramEnd"/>
+      <w:r>
+        <w:rPr>
+          <w:rFonts w:ascii="Aptos" w:hAnsi="Aptos"/>
+        </w:rPr>
+        <w:t xml:space="preserve"> the </w:t>
       </w:r>
       <w:proofErr w:type="spellStart"/>
       <w:r>
@@ -951,31 +979,21 @@
         <w:rPr>
           <w:rFonts w:ascii="Aptos" w:hAnsi="Aptos"/>
         </w:rPr>
-        <w:t xml:space="preserve"> which displays </w:t>
-      </w:r>
-      <w:r>
-        <w:rPr>
-          <w:rFonts w:ascii="Aptos" w:hAnsi="Aptos"/>
-        </w:rPr>
-        <w:t xml:space="preserve"> </w:t>
-      </w:r>
-      <w:r>
-        <w:rPr>
-          <w:rFonts w:ascii="Aptos" w:hAnsi="Aptos"/>
-        </w:rPr>
-        <w:t xml:space="preserve">the value of 1 if the employee is currently working in the company, and 0 if they are not. </w:t>
-      </w:r>
-      <w:r>
-        <w:rPr>
-          <w:rFonts w:ascii="Aptos" w:hAnsi="Aptos"/>
-        </w:rPr>
-        <w:t xml:space="preserve"> </w:t>
-      </w:r>
-      <w:r>
-        <w:rPr>
-          <w:rFonts w:ascii="Aptos" w:hAnsi="Aptos"/>
-        </w:rPr>
-        <w:t>For this task, assume 'currently active' means an employee whose contract end date is in 2024 or later.</w:t>
+        <w:t xml:space="preserve"> which </w:t>
+      </w:r>
+      <w:proofErr w:type="gramStart"/>
+      <w:r>
+        <w:rPr>
+          <w:rFonts w:ascii="Aptos" w:hAnsi="Aptos"/>
+        </w:rPr>
+        <w:t>displays  the</w:t>
+      </w:r>
+      <w:proofErr w:type="gramEnd"/>
+      <w:r>
+        <w:rPr>
+          <w:rFonts w:ascii="Aptos" w:hAnsi="Aptos"/>
+        </w:rPr>
+        <w:t xml:space="preserve"> value of 1 if the employee is currently working in the company, and 0 if they are not.  For this task, assume 'currently active' means an employee whose contract end date is in 2024 or later.</w:t>
       </w:r>
     </w:p>
     <w:p>
@@ -1004,6 +1022,7 @@
       <w:r>
         <w:rPr>
           <w:rFonts w:ascii="Aptos" w:hAnsi="Aptos"/>
+          <w:noProof/>
         </w:rPr>
         <w:drawing>
           <wp:inline distT="0" distB="0" distL="0" distR="0" wp14:anchorId="3DCF791C" wp14:editId="05DECDE5">
@@ -1052,10 +1071,11 @@
       </w:pPr>
       <w:r>
         <w:rPr>
+          <w:rFonts w:ascii="Aptos" w:hAnsi="Aptos"/>
           <w:noProof/>
         </w:rPr>
         <w:drawing>
-          <wp:inline distT="0" distB="0" distL="0" distR="0" wp14:anchorId="1B3E4E62" wp14:editId="6CD7DED7">
+          <wp:inline distT="0" distB="0" distL="0" distR="0" wp14:anchorId="1B3E4E62" wp14:editId="0576BE16">
             <wp:extent cx="6645910" cy="3012440"/>
             <wp:effectExtent l="0" t="0" r="2540" b="0"/>
             <wp:docPr id="1336494431" name="Picture 2"/>
@@ -1118,13 +1138,22 @@
         </w:rPr>
         <w:t xml:space="preserve">Link: </w:t>
       </w:r>
+    </w:p>
+    <w:p>
+      <w:pPr>
+        <w:spacing w:after="0"/>
+        <w:jc w:val="both"/>
+        <w:rPr>
+          <w:rFonts w:ascii="Aptos" w:hAnsi="Aptos"/>
+        </w:rPr>
+      </w:pPr>
       <w:hyperlink r:id="rId15" w:history="1">
         <w:r>
           <w:rPr>
             <w:rStyle w:val="Hyperlink"/>
             <w:rFonts w:ascii="Aptos" w:hAnsi="Aptos"/>
           </w:rPr>
-          <w:t>https://public.tableau.com/app/profile/pranoy.chakraborty/viz/task2_17359290579960/Sheet2?publish=yes</w:t>
+          <w:t>https://public.tableau.com/views/task2_17359290579960/Sheet2?:language=en-US&amp;publish=yes&amp;:sid=&amp;:redirect=auth&amp;:display_count=n&amp;:origin=viz_share_link</w:t>
         </w:r>
       </w:hyperlink>
       <w:r>
@@ -1143,17 +1172,620 @@
     </w:p>
     <w:p>
       <w:pPr>
-        <w:rPr>
-          <w:rFonts w:ascii="Aptos" w:hAnsi="Aptos"/>
-        </w:rPr>
-      </w:pPr>
-    </w:p>
-    <w:p>
-      <w:pPr>
-        <w:rPr>
-          <w:rFonts w:ascii="Aptos" w:hAnsi="Aptos"/>
-        </w:rPr>
-      </w:pPr>
+        <w:pStyle w:val="Heading1"/>
+        <w:rPr>
+          <w:rFonts w:ascii="Aptos" w:hAnsi="Aptos"/>
+          <w:b/>
+          <w:bCs/>
+        </w:rPr>
+      </w:pPr>
+      <w:r>
+        <w:rPr>
+          <w:rFonts w:ascii="Aptos" w:hAnsi="Aptos"/>
+          <w:b/>
+          <w:bCs/>
+        </w:rPr>
+        <w:lastRenderedPageBreak/>
+        <w:t>Task 3</w:t>
+      </w:r>
+    </w:p>
+    <w:p>
+      <w:pPr>
+        <w:spacing w:after="0"/>
+        <w:rPr>
+          <w:rFonts w:ascii="Aptos" w:hAnsi="Aptos"/>
+        </w:rPr>
+      </w:pPr>
+      <w:r>
+        <w:rPr>
+          <w:rFonts w:ascii="Aptos" w:hAnsi="Aptos"/>
+        </w:rPr>
+        <w:t xml:space="preserve">Compare the average salary of female versus male employees in the entire company until year 2002, </w:t>
+      </w:r>
+    </w:p>
+    <w:p>
+      <w:pPr>
+        <w:spacing w:after="0"/>
+        <w:rPr>
+          <w:rFonts w:ascii="Aptos" w:hAnsi="Aptos"/>
+        </w:rPr>
+      </w:pPr>
+      <w:r>
+        <w:rPr>
+          <w:rFonts w:ascii="Aptos" w:hAnsi="Aptos"/>
+        </w:rPr>
+        <w:t>and add a filter allowing you to see that per each department.</w:t>
+      </w:r>
+    </w:p>
+    <w:p>
+      <w:pPr>
+        <w:spacing w:after="0"/>
+        <w:rPr>
+          <w:rFonts w:ascii="Aptos" w:hAnsi="Aptos"/>
+        </w:rPr>
+      </w:pPr>
+      <w:r>
+        <w:rPr>
+          <w:rFonts w:ascii="Aptos" w:hAnsi="Aptos"/>
+        </w:rPr>
+        <w:drawing>
+          <wp:inline distT="0" distB="0" distL="0" distR="0" wp14:anchorId="34A10555" wp14:editId="20565C2E">
+            <wp:extent cx="5867908" cy="3825572"/>
+            <wp:effectExtent l="0" t="0" r="0" b="3810"/>
+            <wp:docPr id="108202506" name="Picture 1"/>
+            <wp:cNvGraphicFramePr>
+              <a:graphicFrameLocks xmlns:a="http://schemas.openxmlformats.org/drawingml/2006/main" noChangeAspect="1"/>
+            </wp:cNvGraphicFramePr>
+            <a:graphic xmlns:a="http://schemas.openxmlformats.org/drawingml/2006/main">
+              <a:graphicData uri="http://schemas.openxmlformats.org/drawingml/2006/picture">
+                <pic:pic xmlns:pic="http://schemas.openxmlformats.org/drawingml/2006/picture">
+                  <pic:nvPicPr>
+                    <pic:cNvPr id="108202506" name=""/>
+                    <pic:cNvPicPr/>
+                  </pic:nvPicPr>
+                  <pic:blipFill>
+                    <a:blip r:embed="rId16"/>
+                    <a:stretch>
+                      <a:fillRect/>
+                    </a:stretch>
+                  </pic:blipFill>
+                  <pic:spPr>
+                    <a:xfrm>
+                      <a:off x="0" y="0"/>
+                      <a:ext cx="5867908" cy="3825572"/>
+                    </a:xfrm>
+                    <a:prstGeom prst="rect">
+                      <a:avLst/>
+                    </a:prstGeom>
+                  </pic:spPr>
+                </pic:pic>
+              </a:graphicData>
+            </a:graphic>
+          </wp:inline>
+        </w:drawing>
+      </w:r>
+    </w:p>
+    <w:p>
+      <w:pPr>
+        <w:spacing w:after="0"/>
+        <w:rPr>
+          <w:rFonts w:ascii="Aptos" w:hAnsi="Aptos"/>
+        </w:rPr>
+      </w:pPr>
+    </w:p>
+    <w:p>
+      <w:pPr>
+        <w:spacing w:after="0"/>
+        <w:rPr>
+          <w:rFonts w:ascii="Aptos" w:hAnsi="Aptos"/>
+        </w:rPr>
+      </w:pPr>
+      <w:r>
+        <w:rPr>
+          <w:rFonts w:ascii="Aptos" w:hAnsi="Aptos"/>
+          <w:noProof/>
+        </w:rPr>
+        <w:drawing>
+          <wp:inline distT="0" distB="0" distL="0" distR="0" wp14:anchorId="0B8B4691" wp14:editId="146CBFAA">
+            <wp:extent cx="6645910" cy="3012440"/>
+            <wp:effectExtent l="0" t="0" r="2540" b="0"/>
+            <wp:docPr id="670591438" name="Picture 1"/>
+            <wp:cNvGraphicFramePr>
+              <a:graphicFrameLocks xmlns:a="http://schemas.openxmlformats.org/drawingml/2006/main" noChangeAspect="1"/>
+            </wp:cNvGraphicFramePr>
+            <a:graphic xmlns:a="http://schemas.openxmlformats.org/drawingml/2006/main">
+              <a:graphicData uri="http://schemas.openxmlformats.org/drawingml/2006/picture">
+                <pic:pic xmlns:pic="http://schemas.openxmlformats.org/drawingml/2006/picture">
+                  <pic:nvPicPr>
+                    <pic:cNvPr id="0" name="Picture 1"/>
+                    <pic:cNvPicPr>
+                      <a:picLocks noChangeAspect="1" noChangeArrowheads="1"/>
+                    </pic:cNvPicPr>
+                  </pic:nvPicPr>
+                  <pic:blipFill>
+                    <a:blip r:embed="rId17" cstate="print">
+                      <a:extLst>
+                        <a:ext uri="{28A0092B-C50C-407E-A947-70E740481C1C}">
+                          <a14:useLocalDpi xmlns:a14="http://schemas.microsoft.com/office/drawing/2010/main" val="0"/>
+                        </a:ext>
+                      </a:extLst>
+                    </a:blip>
+                    <a:srcRect/>
+                    <a:stretch>
+                      <a:fillRect/>
+                    </a:stretch>
+                  </pic:blipFill>
+                  <pic:spPr bwMode="auto">
+                    <a:xfrm>
+                      <a:off x="0" y="0"/>
+                      <a:ext cx="6645910" cy="3012440"/>
+                    </a:xfrm>
+                    <a:prstGeom prst="rect">
+                      <a:avLst/>
+                    </a:prstGeom>
+                    <a:noFill/>
+                    <a:ln>
+                      <a:noFill/>
+                    </a:ln>
+                  </pic:spPr>
+                </pic:pic>
+              </a:graphicData>
+            </a:graphic>
+          </wp:inline>
+        </w:drawing>
+      </w:r>
+    </w:p>
+    <w:p>
+      <w:pPr>
+        <w:spacing w:after="0"/>
+        <w:rPr>
+          <w:rFonts w:ascii="Aptos" w:hAnsi="Aptos"/>
+        </w:rPr>
+      </w:pPr>
+    </w:p>
+    <w:p>
+      <w:pPr>
+        <w:spacing w:after="0"/>
+        <w:rPr>
+          <w:rFonts w:ascii="Aptos" w:hAnsi="Aptos"/>
+        </w:rPr>
+      </w:pPr>
+      <w:r>
+        <w:rPr>
+          <w:rFonts w:ascii="Aptos" w:hAnsi="Aptos"/>
+        </w:rPr>
+        <w:t xml:space="preserve">Link: </w:t>
+      </w:r>
+      <w:hyperlink r:id="rId18" w:history="1">
+        <w:r>
+          <w:rPr>
+            <w:rStyle w:val="Hyperlink"/>
+            <w:rFonts w:ascii="Aptos" w:hAnsi="Aptos"/>
+          </w:rPr>
+          <w:t>https://public.tableau.com/views/Task3_17360134926880/Task3?:language=en-US&amp;publish=yes&amp;:sid=&amp;:redirect=auth&amp;:display_count=n&amp;:origin=viz_share_link</w:t>
+        </w:r>
+      </w:hyperlink>
+      <w:r>
+        <w:rPr>
+          <w:rFonts w:ascii="Aptos" w:hAnsi="Aptos"/>
+        </w:rPr>
+        <w:t xml:space="preserve"> </w:t>
+      </w:r>
+    </w:p>
+    <w:p>
+      <w:pPr>
+        <w:spacing w:after="0"/>
+        <w:rPr>
+          <w:rFonts w:ascii="Aptos" w:hAnsi="Aptos"/>
+        </w:rPr>
+      </w:pPr>
+    </w:p>
+    <w:p>
+      <w:pPr>
+        <w:spacing w:after="0"/>
+        <w:rPr>
+          <w:rFonts w:ascii="Aptos" w:hAnsi="Aptos"/>
+        </w:rPr>
+      </w:pPr>
+    </w:p>
+    <w:p>
+      <w:pPr>
+        <w:spacing w:after="0"/>
+        <w:rPr>
+          <w:rFonts w:ascii="Aptos" w:hAnsi="Aptos"/>
+        </w:rPr>
+      </w:pPr>
+    </w:p>
+    <w:p>
+      <w:pPr>
+        <w:spacing w:after="0"/>
+        <w:rPr>
+          <w:rFonts w:ascii="Aptos" w:hAnsi="Aptos"/>
+        </w:rPr>
+      </w:pPr>
+    </w:p>
+    <w:p>
+      <w:pPr>
+        <w:spacing w:after="0"/>
+        <w:rPr>
+          <w:rFonts w:ascii="Aptos" w:hAnsi="Aptos"/>
+        </w:rPr>
+      </w:pPr>
+    </w:p>
+    <w:p>
+      <w:pPr>
+        <w:spacing w:after="0"/>
+        <w:rPr>
+          <w:rFonts w:ascii="Aptos" w:hAnsi="Aptos"/>
+        </w:rPr>
+      </w:pPr>
+    </w:p>
+    <w:p>
+      <w:pPr>
+        <w:spacing w:after="0"/>
+        <w:rPr>
+          <w:rFonts w:ascii="Aptos" w:hAnsi="Aptos"/>
+        </w:rPr>
+      </w:pPr>
+    </w:p>
+    <w:p>
+      <w:pPr>
+        <w:spacing w:after="0"/>
+        <w:rPr>
+          <w:rFonts w:ascii="Aptos" w:hAnsi="Aptos"/>
+        </w:rPr>
+      </w:pPr>
+    </w:p>
+    <w:p>
+      <w:pPr>
+        <w:pStyle w:val="Heading1"/>
+        <w:rPr>
+          <w:rFonts w:ascii="Aptos" w:hAnsi="Aptos"/>
+          <w:b/>
+          <w:bCs/>
+        </w:rPr>
+      </w:pPr>
+      <w:r>
+        <w:rPr>
+          <w:rFonts w:ascii="Aptos" w:hAnsi="Aptos"/>
+          <w:b/>
+          <w:bCs/>
+        </w:rPr>
+        <w:lastRenderedPageBreak/>
+        <w:t>Task 3 – Exercise</w:t>
+      </w:r>
+    </w:p>
+    <w:p>
+      <w:pPr>
+        <w:spacing w:after="0"/>
+        <w:jc w:val="both"/>
+        <w:rPr>
+          <w:rFonts w:ascii="Aptos" w:hAnsi="Aptos"/>
+        </w:rPr>
+      </w:pPr>
+      <w:r>
+        <w:rPr>
+          <w:rFonts w:ascii="Aptos" w:hAnsi="Aptos"/>
+        </w:rPr>
+        <w:t xml:space="preserve">Apply the column names suggested. In order from left to </w:t>
+      </w:r>
+      <w:proofErr w:type="gramStart"/>
+      <w:r>
+        <w:rPr>
+          <w:rFonts w:ascii="Aptos" w:hAnsi="Aptos"/>
+        </w:rPr>
+        <w:t xml:space="preserve">right, </w:t>
+      </w:r>
+      <w:r>
+        <w:rPr>
+          <w:rFonts w:ascii="Aptos" w:hAnsi="Aptos"/>
+        </w:rPr>
+        <w:t xml:space="preserve"> </w:t>
+      </w:r>
+      <w:r>
+        <w:rPr>
+          <w:rFonts w:ascii="Aptos" w:hAnsi="Aptos"/>
+        </w:rPr>
+        <w:t>they</w:t>
+      </w:r>
+      <w:proofErr w:type="gramEnd"/>
+      <w:r>
+        <w:rPr>
+          <w:rFonts w:ascii="Aptos" w:hAnsi="Aptos"/>
+        </w:rPr>
+        <w:t xml:space="preserve"> refer to the employees, departments, salaries, and </w:t>
+      </w:r>
+      <w:proofErr w:type="spellStart"/>
+      <w:r>
+        <w:rPr>
+          <w:rFonts w:ascii="Aptos" w:hAnsi="Aptos"/>
+        </w:rPr>
+        <w:t>dept_emp</w:t>
+      </w:r>
+      <w:proofErr w:type="spellEnd"/>
+      <w:r>
+        <w:rPr>
+          <w:rFonts w:ascii="Aptos" w:hAnsi="Aptos"/>
+        </w:rPr>
+        <w:t xml:space="preserve"> tables, respectively. </w:t>
+      </w:r>
+    </w:p>
+    <w:p>
+      <w:pPr>
+        <w:spacing w:after="0"/>
+        <w:jc w:val="both"/>
+        <w:rPr>
+          <w:rFonts w:ascii="Aptos" w:hAnsi="Aptos"/>
+        </w:rPr>
+      </w:pPr>
+      <w:r>
+        <w:rPr>
+          <w:rFonts w:ascii="Aptos" w:hAnsi="Aptos"/>
+        </w:rPr>
+        <w:t xml:space="preserve">Please note that the third column contains only average salary values rounded to the nearest cent. </w:t>
+      </w:r>
+    </w:p>
+    <w:p>
+      <w:pPr>
+        <w:spacing w:after="0"/>
+        <w:jc w:val="both"/>
+        <w:rPr>
+          <w:rFonts w:ascii="Aptos" w:hAnsi="Aptos"/>
+        </w:rPr>
+      </w:pPr>
+      <w:r>
+        <w:rPr>
+          <w:rFonts w:ascii="Aptos" w:hAnsi="Aptos"/>
+        </w:rPr>
+        <w:t xml:space="preserve">The last column should contain 'before' or 'on or after' depending on whether the employee's start </w:t>
+      </w:r>
+      <w:proofErr w:type="gramStart"/>
+      <w:r>
+        <w:rPr>
+          <w:rFonts w:ascii="Aptos" w:hAnsi="Aptos"/>
+        </w:rPr>
+        <w:t xml:space="preserve">date </w:t>
+      </w:r>
+      <w:r>
+        <w:rPr>
+          <w:rFonts w:ascii="Aptos" w:hAnsi="Aptos"/>
+        </w:rPr>
+        <w:t xml:space="preserve"> </w:t>
+      </w:r>
+      <w:r>
+        <w:rPr>
+          <w:rFonts w:ascii="Aptos" w:hAnsi="Aptos"/>
+        </w:rPr>
+        <w:t>(</w:t>
+      </w:r>
+      <w:proofErr w:type="gramEnd"/>
+      <w:r>
+        <w:rPr>
+          <w:rFonts w:ascii="Aptos" w:hAnsi="Aptos"/>
+        </w:rPr>
+        <w:t xml:space="preserve">stored in the </w:t>
+      </w:r>
+      <w:proofErr w:type="spellStart"/>
+      <w:r>
+        <w:rPr>
+          <w:rFonts w:ascii="Aptos" w:hAnsi="Aptos"/>
+        </w:rPr>
+        <w:t>dept_emp's</w:t>
+      </w:r>
+      <w:proofErr w:type="spellEnd"/>
+      <w:r>
+        <w:rPr>
+          <w:rFonts w:ascii="Aptos" w:hAnsi="Aptos"/>
+        </w:rPr>
+        <w:t xml:space="preserve"> </w:t>
+      </w:r>
+      <w:proofErr w:type="spellStart"/>
+      <w:r>
+        <w:rPr>
+          <w:rFonts w:ascii="Aptos" w:hAnsi="Aptos"/>
+        </w:rPr>
+        <w:t>from_date</w:t>
+      </w:r>
+      <w:proofErr w:type="spellEnd"/>
+      <w:r>
+        <w:rPr>
+          <w:rFonts w:ascii="Aptos" w:hAnsi="Aptos"/>
+        </w:rPr>
+        <w:t xml:space="preserve"> column) is before or on or after January 1, 1998.</w:t>
+      </w:r>
+    </w:p>
+    <w:p>
+      <w:pPr>
+        <w:spacing w:after="0"/>
+        <w:jc w:val="both"/>
+        <w:rPr>
+          <w:rFonts w:ascii="Aptos" w:hAnsi="Aptos"/>
+        </w:rPr>
+      </w:pPr>
+      <w:r>
+        <w:rPr>
+          <w:rFonts w:ascii="Aptos" w:hAnsi="Aptos"/>
+        </w:rPr>
+        <w:t xml:space="preserve">Group by the department number </w:t>
+      </w:r>
+      <w:proofErr w:type="spellStart"/>
+      <w:r>
+        <w:rPr>
+          <w:rFonts w:ascii="Aptos" w:hAnsi="Aptos"/>
+        </w:rPr>
+        <w:t>dept_no</w:t>
+      </w:r>
+      <w:proofErr w:type="spellEnd"/>
+      <w:r>
+        <w:rPr>
+          <w:rFonts w:ascii="Aptos" w:hAnsi="Aptos"/>
+        </w:rPr>
+        <w:t xml:space="preserve">, employee's gender, and jan_1_1998 columns. </w:t>
+      </w:r>
+    </w:p>
+    <w:p>
+      <w:pPr>
+        <w:spacing w:after="0"/>
+        <w:jc w:val="both"/>
+        <w:rPr>
+          <w:rFonts w:ascii="Aptos" w:hAnsi="Aptos"/>
+        </w:rPr>
+      </w:pPr>
+      <w:r>
+        <w:rPr>
+          <w:rFonts w:ascii="Aptos" w:hAnsi="Aptos"/>
+        </w:rPr>
+        <w:t>Retrieve only data about contracts signed in 1990 or later. Sort the obtained results by department number in ascending order.</w:t>
+      </w:r>
+    </w:p>
+    <w:p>
+      <w:pPr>
+        <w:spacing w:after="0"/>
+        <w:jc w:val="both"/>
+        <w:rPr>
+          <w:rFonts w:ascii="Aptos" w:hAnsi="Aptos"/>
+        </w:rPr>
+      </w:pPr>
+      <w:r>
+        <w:rPr>
+          <w:rFonts w:ascii="Aptos" w:hAnsi="Aptos"/>
+        </w:rPr>
+        <w:drawing>
+          <wp:inline distT="0" distB="0" distL="0" distR="0" wp14:anchorId="1327C943" wp14:editId="315FC886">
+            <wp:extent cx="5490029" cy="3886200"/>
+            <wp:effectExtent l="0" t="0" r="0" b="0"/>
+            <wp:docPr id="1798027100" name="Picture 1"/>
+            <wp:cNvGraphicFramePr>
+              <a:graphicFrameLocks xmlns:a="http://schemas.openxmlformats.org/drawingml/2006/main" noChangeAspect="1"/>
+            </wp:cNvGraphicFramePr>
+            <a:graphic xmlns:a="http://schemas.openxmlformats.org/drawingml/2006/main">
+              <a:graphicData uri="http://schemas.openxmlformats.org/drawingml/2006/picture">
+                <pic:pic xmlns:pic="http://schemas.openxmlformats.org/drawingml/2006/picture">
+                  <pic:nvPicPr>
+                    <pic:cNvPr id="1798027100" name=""/>
+                    <pic:cNvPicPr/>
+                  </pic:nvPicPr>
+                  <pic:blipFill>
+                    <a:blip r:embed="rId19"/>
+                    <a:stretch>
+                      <a:fillRect/>
+                    </a:stretch>
+                  </pic:blipFill>
+                  <pic:spPr>
+                    <a:xfrm>
+                      <a:off x="0" y="0"/>
+                      <a:ext cx="5492174" cy="3887718"/>
+                    </a:xfrm>
+                    <a:prstGeom prst="rect">
+                      <a:avLst/>
+                    </a:prstGeom>
+                  </pic:spPr>
+                </pic:pic>
+              </a:graphicData>
+            </a:graphic>
+          </wp:inline>
+        </w:drawing>
+      </w:r>
+    </w:p>
+    <w:p>
+      <w:pPr>
+        <w:spacing w:after="0"/>
+        <w:jc w:val="both"/>
+        <w:rPr>
+          <w:rFonts w:ascii="Aptos" w:hAnsi="Aptos"/>
+        </w:rPr>
+      </w:pPr>
+      <w:r>
+        <w:rPr>
+          <w:noProof/>
+        </w:rPr>
+        <w:drawing>
+          <wp:inline distT="0" distB="0" distL="0" distR="0" wp14:anchorId="7F3A7AF2" wp14:editId="3BFC44FF">
+            <wp:extent cx="6645910" cy="3439160"/>
+            <wp:effectExtent l="0" t="0" r="2540" b="8890"/>
+            <wp:docPr id="26735971" name="Picture 2"/>
+            <wp:cNvGraphicFramePr>
+              <a:graphicFrameLocks xmlns:a="http://schemas.openxmlformats.org/drawingml/2006/main" noChangeAspect="1"/>
+            </wp:cNvGraphicFramePr>
+            <a:graphic xmlns:a="http://schemas.openxmlformats.org/drawingml/2006/main">
+              <a:graphicData uri="http://schemas.openxmlformats.org/drawingml/2006/picture">
+                <pic:pic xmlns:pic="http://schemas.openxmlformats.org/drawingml/2006/picture">
+                  <pic:nvPicPr>
+                    <pic:cNvPr id="0" name="Picture 3"/>
+                    <pic:cNvPicPr>
+                      <a:picLocks noChangeAspect="1" noChangeArrowheads="1"/>
+                    </pic:cNvPicPr>
+                  </pic:nvPicPr>
+                  <pic:blipFill>
+                    <a:blip r:embed="rId20" cstate="print">
+                      <a:extLst>
+                        <a:ext uri="{28A0092B-C50C-407E-A947-70E740481C1C}">
+                          <a14:useLocalDpi xmlns:a14="http://schemas.microsoft.com/office/drawing/2010/main" val="0"/>
+                        </a:ext>
+                      </a:extLst>
+                    </a:blip>
+                    <a:srcRect/>
+                    <a:stretch>
+                      <a:fillRect/>
+                    </a:stretch>
+                  </pic:blipFill>
+                  <pic:spPr bwMode="auto">
+                    <a:xfrm>
+                      <a:off x="0" y="0"/>
+                      <a:ext cx="6645910" cy="3439160"/>
+                    </a:xfrm>
+                    <a:prstGeom prst="rect">
+                      <a:avLst/>
+                    </a:prstGeom>
+                    <a:noFill/>
+                    <a:ln>
+                      <a:noFill/>
+                    </a:ln>
+                  </pic:spPr>
+                </pic:pic>
+              </a:graphicData>
+            </a:graphic>
+          </wp:inline>
+        </w:drawing>
+      </w:r>
+    </w:p>
+    <w:p>
+      <w:pPr>
+        <w:spacing w:after="0"/>
+        <w:jc w:val="both"/>
+        <w:rPr>
+          <w:rFonts w:ascii="Aptos" w:hAnsi="Aptos"/>
+        </w:rPr>
+      </w:pPr>
+    </w:p>
+    <w:p>
+      <w:pPr>
+        <w:spacing w:after="0"/>
+        <w:rPr>
+          <w:rFonts w:ascii="Aptos" w:hAnsi="Aptos"/>
+        </w:rPr>
+      </w:pPr>
+      <w:r>
+        <w:rPr>
+          <w:rFonts w:ascii="Aptos" w:hAnsi="Aptos"/>
+        </w:rPr>
+        <w:t xml:space="preserve">Link : </w:t>
+      </w:r>
+      <w:hyperlink r:id="rId21" w:history="1">
+        <w:r>
+          <w:rPr>
+            <w:rStyle w:val="Hyperlink"/>
+            <w:rFonts w:ascii="Aptos" w:hAnsi="Aptos"/>
+          </w:rPr>
+          <w:t>https://public.tableau.com/views/Task3-Exercise/Task3-Exercise?:language=en-US&amp;publish=yes&amp;:sid=&amp;:redirect=auth&amp;:display_count=n&amp;:origin=viz_share_link</w:t>
+        </w:r>
+      </w:hyperlink>
+      <w:r>
+        <w:rPr>
+          <w:rFonts w:ascii="Aptos" w:hAnsi="Aptos"/>
+        </w:rPr>
+        <w:t xml:space="preserve"> </w:t>
+      </w:r>
     </w:p>
     <w:sectPr>
       <w:pgSz w:w="11906" w:h="16838"/>
@@ -1650,6 +2282,27 @@
       <w:szCs w:val="32"/>
     </w:rPr>
   </w:style>
+  <w:style w:type="character" w:styleId="FollowedHyperlink">
+    <w:name w:val="FollowedHyperlink"/>
+    <w:basedOn w:val="DefaultParagraphFont"/>
+    <w:uiPriority w:val="99"/>
+    <w:semiHidden/>
+    <w:unhideWhenUsed/>
+    <w:rsid w:val="002D2A08"/>
+    <w:rPr>
+      <w:color w:val="954F72" w:themeColor="followedHyperlink"/>
+      <w:u w:val="single"/>
+    </w:rPr>
+  </w:style>
+  <w:style w:type="paragraph" w:styleId="NoSpacing">
+    <w:name w:val="No Spacing"/>
+    <w:uiPriority w:val="1"/>
+    <w:qFormat/>
+    <w:rsid w:val="00C75FFB"/>
+    <w:pPr>
+      <w:spacing w:after="0" w:line="240" w:lineRule="auto"/>
+    </w:pPr>
+  </w:style>
 </w:styles>
 </file>
 

</xml_diff>

<commit_message>
chapter 27 - combining SQL and Tableau
</commit_message>
<xml_diff>
--- a/tableau.docx
+++ b/tableau.docx
@@ -93,7 +93,7 @@
           <w:noProof/>
         </w:rPr>
         <w:drawing>
-          <wp:inline distT="0" distB="0" distL="0" distR="0" wp14:anchorId="095604CB" wp14:editId="043B95F0">
+          <wp:inline distT="0" distB="0" distL="0" distR="0" wp14:anchorId="095604CB" wp14:editId="76ED8082">
             <wp:extent cx="6645910" cy="2777490"/>
             <wp:effectExtent l="0" t="0" r="2540" b="3810"/>
             <wp:docPr id="1671667724" name="Picture 2"/>
@@ -585,7 +585,7 @@
           <w:noProof/>
         </w:rPr>
         <w:drawing>
-          <wp:inline distT="0" distB="0" distL="0" distR="0" wp14:anchorId="313BC07B" wp14:editId="3766F7C2">
+          <wp:inline distT="0" distB="0" distL="0" distR="0" wp14:anchorId="313BC07B" wp14:editId="7BFB68B9">
             <wp:extent cx="6645910" cy="2915920"/>
             <wp:effectExtent l="0" t="0" r="2540" b="0"/>
             <wp:docPr id="1585128134" name="Picture 1"/>
@@ -658,21 +658,7 @@
             <w:rStyle w:val="Hyperlink"/>
             <w:rFonts w:ascii="Aptos" w:hAnsi="Aptos"/>
           </w:rPr>
-          <w:t>https://public.tableau.com/views/task2_1735929057</w:t>
-        </w:r>
-        <w:r>
-          <w:rPr>
-            <w:rStyle w:val="Hyperlink"/>
-            <w:rFonts w:ascii="Aptos" w:hAnsi="Aptos"/>
-          </w:rPr>
-          <w:t>9</w:t>
-        </w:r>
-        <w:r>
-          <w:rPr>
-            <w:rStyle w:val="Hyperlink"/>
-            <w:rFonts w:ascii="Aptos" w:hAnsi="Aptos"/>
-          </w:rPr>
-          <w:t>960/Sheet1?:language=en-US&amp;publish=yes&amp;:sid=&amp;:redirect=auth&amp;:display_count=n&amp;:origin=viz_share_link</w:t>
+          <w:t>https://public.tableau.com/views/task2_17359290579960/Sheet1?:language=en-US&amp;publish=yes&amp;:sid=&amp;:redirect=auth&amp;:display_count=n&amp;:origin=viz_share_link</w:t>
         </w:r>
       </w:hyperlink>
       <w:r>
@@ -1075,7 +1061,7 @@
           <w:noProof/>
         </w:rPr>
         <w:drawing>
-          <wp:inline distT="0" distB="0" distL="0" distR="0" wp14:anchorId="1B3E4E62" wp14:editId="0576BE16">
+          <wp:inline distT="0" distB="0" distL="0" distR="0" wp14:anchorId="1B3E4E62" wp14:editId="371000CC">
             <wp:extent cx="6645910" cy="3012440"/>
             <wp:effectExtent l="0" t="0" r="2540" b="0"/>
             <wp:docPr id="1336494431" name="Picture 2"/>
@@ -1227,6 +1213,7 @@
       <w:r>
         <w:rPr>
           <w:rFonts w:ascii="Aptos" w:hAnsi="Aptos"/>
+          <w:noProof/>
         </w:rPr>
         <w:drawing>
           <wp:inline distT="0" distB="0" distL="0" distR="0" wp14:anchorId="34A10555" wp14:editId="20565C2E">
@@ -1286,7 +1273,7 @@
           <w:noProof/>
         </w:rPr>
         <w:drawing>
-          <wp:inline distT="0" distB="0" distL="0" distR="0" wp14:anchorId="0B8B4691" wp14:editId="146CBFAA">
+          <wp:inline distT="0" distB="0" distL="0" distR="0" wp14:anchorId="0B8B4691" wp14:editId="44CAE716">
             <wp:extent cx="6645910" cy="3012440"/>
             <wp:effectExtent l="0" t="0" r="2540" b="0"/>
             <wp:docPr id="670591438" name="Picture 1"/>
@@ -1649,6 +1636,7 @@
       <w:r>
         <w:rPr>
           <w:rFonts w:ascii="Aptos" w:hAnsi="Aptos"/>
+          <w:noProof/>
         </w:rPr>
         <w:drawing>
           <wp:inline distT="0" distB="0" distL="0" distR="0" wp14:anchorId="1327C943" wp14:editId="315FC886">
@@ -1700,7 +1688,7 @@
           <w:noProof/>
         </w:rPr>
         <w:drawing>
-          <wp:inline distT="0" distB="0" distL="0" distR="0" wp14:anchorId="7F3A7AF2" wp14:editId="3BFC44FF">
+          <wp:inline distT="0" distB="0" distL="0" distR="0" wp14:anchorId="7F3A7AF2" wp14:editId="297D3E47">
             <wp:extent cx="6645910" cy="3439160"/>
             <wp:effectExtent l="0" t="0" r="2540" b="8890"/>
             <wp:docPr id="26735971" name="Picture 2"/>
@@ -1786,6 +1774,249 @@
         </w:rPr>
         <w:t xml:space="preserve"> </w:t>
       </w:r>
+    </w:p>
+    <w:p>
+      <w:pPr>
+        <w:pStyle w:val="Heading1"/>
+        <w:rPr>
+          <w:rFonts w:ascii="Aptos" w:hAnsi="Aptos"/>
+          <w:b/>
+          <w:bCs/>
+        </w:rPr>
+      </w:pPr>
+      <w:r>
+        <w:rPr>
+          <w:rFonts w:ascii="Aptos" w:hAnsi="Aptos"/>
+          <w:b/>
+          <w:bCs/>
+        </w:rPr>
+        <w:lastRenderedPageBreak/>
+        <w:t>Task 4</w:t>
+      </w:r>
+    </w:p>
+    <w:p>
+      <w:pPr>
+        <w:spacing w:after="0"/>
+        <w:rPr>
+          <w:rFonts w:ascii="Aptos" w:hAnsi="Aptos"/>
+        </w:rPr>
+      </w:pPr>
+      <w:r>
+        <w:rPr>
+          <w:rFonts w:ascii="Aptos" w:hAnsi="Aptos"/>
+        </w:rPr>
+        <w:t xml:space="preserve">Create an SQL stored procedure that will allow you to obtain the average male and female salary per </w:t>
+      </w:r>
+      <w:r>
+        <w:rPr>
+          <w:rFonts w:ascii="Aptos" w:hAnsi="Aptos"/>
+        </w:rPr>
+        <w:t xml:space="preserve">department </w:t>
+      </w:r>
+      <w:r>
+        <w:rPr>
+          <w:rFonts w:ascii="Aptos" w:hAnsi="Aptos"/>
+        </w:rPr>
+        <w:t>within</w:t>
+      </w:r>
+      <w:r>
+        <w:rPr>
+          <w:rFonts w:ascii="Aptos" w:hAnsi="Aptos"/>
+        </w:rPr>
+        <w:t xml:space="preserve"> a certain salary range. Let this range be defined by two values the user can insert when calling the procedure.</w:t>
+      </w:r>
+    </w:p>
+    <w:p>
+      <w:pPr>
+        <w:spacing w:after="0"/>
+        <w:rPr>
+          <w:rFonts w:ascii="Aptos" w:hAnsi="Aptos"/>
+        </w:rPr>
+      </w:pPr>
+      <w:r>
+        <w:rPr>
+          <w:rFonts w:ascii="Aptos" w:hAnsi="Aptos"/>
+        </w:rPr>
+        <w:t>Finally, visualize the obtained result-set in Tableau as a double bar chart.</w:t>
+      </w:r>
+    </w:p>
+    <w:p>
+      <w:pPr>
+        <w:spacing w:after="0"/>
+        <w:rPr>
+          <w:rFonts w:ascii="Aptos" w:hAnsi="Aptos"/>
+        </w:rPr>
+      </w:pPr>
+    </w:p>
+    <w:p>
+      <w:pPr>
+        <w:spacing w:after="0"/>
+        <w:rPr>
+          <w:rFonts w:ascii="Aptos" w:hAnsi="Aptos"/>
+        </w:rPr>
+      </w:pPr>
+      <w:r>
+        <w:rPr>
+          <w:rFonts w:ascii="Aptos" w:hAnsi="Aptos"/>
+        </w:rPr>
+        <w:drawing>
+          <wp:inline distT="0" distB="0" distL="0" distR="0" wp14:anchorId="6904A7AF" wp14:editId="6284CDD9">
+            <wp:extent cx="5421923" cy="3852770"/>
+            <wp:effectExtent l="0" t="0" r="7620" b="0"/>
+            <wp:docPr id="1213359315" name="Picture 1"/>
+            <wp:cNvGraphicFramePr>
+              <a:graphicFrameLocks xmlns:a="http://schemas.openxmlformats.org/drawingml/2006/main" noChangeAspect="1"/>
+            </wp:cNvGraphicFramePr>
+            <a:graphic xmlns:a="http://schemas.openxmlformats.org/drawingml/2006/main">
+              <a:graphicData uri="http://schemas.openxmlformats.org/drawingml/2006/picture">
+                <pic:pic xmlns:pic="http://schemas.openxmlformats.org/drawingml/2006/picture">
+                  <pic:nvPicPr>
+                    <pic:cNvPr id="1213359315" name=""/>
+                    <pic:cNvPicPr/>
+                  </pic:nvPicPr>
+                  <pic:blipFill>
+                    <a:blip r:embed="rId22"/>
+                    <a:stretch>
+                      <a:fillRect/>
+                    </a:stretch>
+                  </pic:blipFill>
+                  <pic:spPr>
+                    <a:xfrm>
+                      <a:off x="0" y="0"/>
+                      <a:ext cx="5424639" cy="3854700"/>
+                    </a:xfrm>
+                    <a:prstGeom prst="rect">
+                      <a:avLst/>
+                    </a:prstGeom>
+                  </pic:spPr>
+                </pic:pic>
+              </a:graphicData>
+            </a:graphic>
+          </wp:inline>
+        </w:drawing>
+      </w:r>
+    </w:p>
+    <w:p>
+      <w:pPr>
+        <w:spacing w:after="0"/>
+        <w:rPr>
+          <w:rFonts w:ascii="Aptos" w:hAnsi="Aptos"/>
+        </w:rPr>
+      </w:pPr>
+    </w:p>
+    <w:p>
+      <w:pPr>
+        <w:spacing w:after="0"/>
+        <w:rPr>
+          <w:rFonts w:ascii="Aptos" w:hAnsi="Aptos"/>
+        </w:rPr>
+      </w:pPr>
+      <w:r>
+        <w:rPr>
+          <w:noProof/>
+        </w:rPr>
+        <w:drawing>
+          <wp:inline distT="0" distB="0" distL="0" distR="0" wp14:anchorId="3D48F520" wp14:editId="6DC603FC">
+            <wp:extent cx="6645910" cy="2818765"/>
+            <wp:effectExtent l="0" t="0" r="2540" b="635"/>
+            <wp:docPr id="1426828017" name="Picture 1"/>
+            <wp:cNvGraphicFramePr>
+              <a:graphicFrameLocks xmlns:a="http://schemas.openxmlformats.org/drawingml/2006/main" noChangeAspect="1"/>
+            </wp:cNvGraphicFramePr>
+            <a:graphic xmlns:a="http://schemas.openxmlformats.org/drawingml/2006/main">
+              <a:graphicData uri="http://schemas.openxmlformats.org/drawingml/2006/picture">
+                <pic:pic xmlns:pic="http://schemas.openxmlformats.org/drawingml/2006/picture">
+                  <pic:nvPicPr>
+                    <pic:cNvPr id="0" name="Picture 1"/>
+                    <pic:cNvPicPr>
+                      <a:picLocks noChangeAspect="1" noChangeArrowheads="1"/>
+                    </pic:cNvPicPr>
+                  </pic:nvPicPr>
+                  <pic:blipFill>
+                    <a:blip r:embed="rId23" cstate="print">
+                      <a:extLst>
+                        <a:ext uri="{28A0092B-C50C-407E-A947-70E740481C1C}">
+                          <a14:useLocalDpi xmlns:a14="http://schemas.microsoft.com/office/drawing/2010/main" val="0"/>
+                        </a:ext>
+                      </a:extLst>
+                    </a:blip>
+                    <a:srcRect/>
+                    <a:stretch>
+                      <a:fillRect/>
+                    </a:stretch>
+                  </pic:blipFill>
+                  <pic:spPr bwMode="auto">
+                    <a:xfrm>
+                      <a:off x="0" y="0"/>
+                      <a:ext cx="6645910" cy="2818765"/>
+                    </a:xfrm>
+                    <a:prstGeom prst="rect">
+                      <a:avLst/>
+                    </a:prstGeom>
+                    <a:noFill/>
+                    <a:ln>
+                      <a:noFill/>
+                    </a:ln>
+                  </pic:spPr>
+                </pic:pic>
+              </a:graphicData>
+            </a:graphic>
+          </wp:inline>
+        </w:drawing>
+      </w:r>
+    </w:p>
+    <w:p>
+      <w:pPr>
+        <w:spacing w:after="0"/>
+        <w:rPr>
+          <w:rFonts w:ascii="Aptos" w:hAnsi="Aptos"/>
+        </w:rPr>
+      </w:pPr>
+    </w:p>
+    <w:p>
+      <w:pPr>
+        <w:spacing w:after="0"/>
+        <w:rPr>
+          <w:rFonts w:ascii="Aptos" w:hAnsi="Aptos"/>
+        </w:rPr>
+      </w:pPr>
+      <w:r>
+        <w:rPr>
+          <w:rFonts w:ascii="Aptos" w:hAnsi="Aptos"/>
+        </w:rPr>
+        <w:t xml:space="preserve">Link : </w:t>
+      </w:r>
+      <w:hyperlink r:id="rId24" w:history="1">
+        <w:r>
+          <w:rPr>
+            <w:rStyle w:val="Hyperlink"/>
+            <w:rFonts w:ascii="Aptos" w:hAnsi="Aptos"/>
+          </w:rPr>
+          <w:t>https://public.tableau.com/views/Task4_17360826774850/Task4?:language=en-US&amp;publish=yes&amp;:sid=&amp;:redirect=auth&amp;:display_count=n&amp;:origin=viz_share_link</w:t>
+        </w:r>
+      </w:hyperlink>
+      <w:r>
+        <w:rPr>
+          <w:rFonts w:ascii="Aptos" w:hAnsi="Aptos"/>
+        </w:rPr>
+        <w:t xml:space="preserve"> </w:t>
+      </w:r>
+    </w:p>
+    <w:p>
+      <w:pPr>
+        <w:spacing w:after="0"/>
+        <w:rPr>
+          <w:rFonts w:ascii="Aptos" w:hAnsi="Aptos"/>
+        </w:rPr>
+      </w:pPr>
+    </w:p>
+    <w:p>
+      <w:pPr>
+        <w:spacing w:after="0"/>
+        <w:rPr>
+          <w:rFonts w:ascii="Aptos" w:hAnsi="Aptos"/>
+        </w:rPr>
+      </w:pPr>
     </w:p>
     <w:sectPr>
       <w:pgSz w:w="11906" w:h="16838"/>

</xml_diff>